<commit_message>
Uploaded component diagrams for mod doc
</commit_message>
<xml_diff>
--- a/PROJECT/Customer Requirements Specification/TINF19C_CRS_Team_3_v1.1.docx
+++ b/PROJECT/Customer Requirements Specification/TINF19C_CRS_Team_3_v1.1.docx
@@ -66,7 +66,31 @@
           <w:szCs w:val="44"/>
           <w:lang w:val="en-US"/>
         </w:rPr>
-        <w:t>(Lastenheft)</w:t>
+        <w:t>(</w:t>
+      </w:r>
+      <w:proofErr w:type="spellStart"/>
+      <w:r>
+        <w:rPr>
+          <w:rFonts w:ascii="Calibri" w:hAnsi="Calibri" w:cs="Calibri"/>
+          <w:b/>
+          <w:bCs/>
+          <w:sz w:val="44"/>
+          <w:szCs w:val="44"/>
+          <w:lang w:val="en-US"/>
+        </w:rPr>
+        <w:t>Lastenheft</w:t>
+      </w:r>
+      <w:proofErr w:type="spellEnd"/>
+      <w:r>
+        <w:rPr>
+          <w:rFonts w:ascii="Calibri" w:hAnsi="Calibri" w:cs="Calibri"/>
+          <w:b/>
+          <w:bCs/>
+          <w:sz w:val="44"/>
+          <w:szCs w:val="44"/>
+          <w:lang w:val="en-US"/>
+        </w:rPr>
+        <w:t>)</w:t>
       </w:r>
     </w:p>
     <w:p>
@@ -107,7 +131,31 @@
           <w:szCs w:val="28"/>
           <w:lang w:val="en-US"/>
         </w:rPr>
-        <w:t>(TINF19C, SWE I Praxisprojekt 2020/2021)</w:t>
+        <w:t xml:space="preserve">(TINF19C, SWE I </w:t>
+      </w:r>
+      <w:proofErr w:type="spellStart"/>
+      <w:r>
+        <w:rPr>
+          <w:rFonts w:ascii="Calibri" w:hAnsi="Calibri" w:cs="Calibri"/>
+          <w:i w:val="0"/>
+          <w:iCs w:val="0"/>
+          <w:sz w:val="28"/>
+          <w:szCs w:val="28"/>
+          <w:lang w:val="en-US"/>
+        </w:rPr>
+        <w:t>Praxisprojekt</w:t>
+      </w:r>
+      <w:proofErr w:type="spellEnd"/>
+      <w:r>
+        <w:rPr>
+          <w:rFonts w:ascii="Calibri" w:hAnsi="Calibri" w:cs="Calibri"/>
+          <w:i w:val="0"/>
+          <w:iCs w:val="0"/>
+          <w:sz w:val="28"/>
+          <w:szCs w:val="28"/>
+          <w:lang w:val="en-US"/>
+        </w:rPr>
+        <w:t xml:space="preserve"> 2020/2021)</w:t>
       </w:r>
     </w:p>
     <w:p>
@@ -493,8 +541,9 @@
           <w:iCs w:val="0"/>
           <w:sz w:val="22"/>
         </w:rPr>
-        <w:t>(Niclas Hörber, Kay Knöpfle, Nico Fischer, Daniel Zichler, Niklas Huber, Phillip Förster</w:t>
-      </w:r>
+        <w:t xml:space="preserve">(Niclas </w:t>
+      </w:r>
+      <w:proofErr w:type="spellStart"/>
       <w:r>
         <w:rPr>
           <w:rFonts w:ascii="Calibri" w:hAnsi="Calibri" w:cs="Calibri"/>
@@ -502,6 +551,45 @@
           <w:iCs w:val="0"/>
           <w:sz w:val="22"/>
         </w:rPr>
+        <w:t>Hörber</w:t>
+      </w:r>
+      <w:proofErr w:type="spellEnd"/>
+      <w:r>
+        <w:rPr>
+          <w:rFonts w:ascii="Calibri" w:hAnsi="Calibri" w:cs="Calibri"/>
+          <w:i w:val="0"/>
+          <w:iCs w:val="0"/>
+          <w:sz w:val="22"/>
+        </w:rPr>
+        <w:t xml:space="preserve">, Kay Knöpfle, Nico Fischer, Daniel </w:t>
+      </w:r>
+      <w:proofErr w:type="spellStart"/>
+      <w:r>
+        <w:rPr>
+          <w:rFonts w:ascii="Calibri" w:hAnsi="Calibri" w:cs="Calibri"/>
+          <w:i w:val="0"/>
+          <w:iCs w:val="0"/>
+          <w:sz w:val="22"/>
+        </w:rPr>
+        <w:t>Zichler</w:t>
+      </w:r>
+      <w:proofErr w:type="spellEnd"/>
+      <w:r>
+        <w:rPr>
+          <w:rFonts w:ascii="Calibri" w:hAnsi="Calibri" w:cs="Calibri"/>
+          <w:i w:val="0"/>
+          <w:iCs w:val="0"/>
+          <w:sz w:val="22"/>
+        </w:rPr>
+        <w:t>, Niklas Huber, Phillip Förster</w:t>
+      </w:r>
+      <w:r>
+        <w:rPr>
+          <w:rFonts w:ascii="Calibri" w:hAnsi="Calibri" w:cs="Calibri"/>
+          <w:i w:val="0"/>
+          <w:iCs w:val="0"/>
+          <w:sz w:val="22"/>
+        </w:rPr>
         <w:t>)</w:t>
       </w:r>
     </w:p>
@@ -536,6 +624,7 @@
         </w:rPr>
         <w:tab/>
       </w:r>
+      <w:proofErr w:type="spellStart"/>
       <w:r>
         <w:rPr>
           <w:rStyle w:val="Erluterungen"/>
@@ -545,7 +634,19 @@
           <w:szCs w:val="18"/>
           <w:lang w:val="en-US"/>
         </w:rPr>
-        <w:t>Rotebühlplatz 41</w:t>
+        <w:t>Rotebühlplatz</w:t>
+      </w:r>
+      <w:proofErr w:type="spellEnd"/>
+      <w:r>
+        <w:rPr>
+          <w:rStyle w:val="Erluterungen"/>
+          <w:rFonts w:ascii="Calibri" w:hAnsi="Calibri" w:cs="Calibri"/>
+          <w:color w:val="auto"/>
+          <w:sz w:val="22"/>
+          <w:szCs w:val="18"/>
+          <w:lang w:val="en-US"/>
+        </w:rPr>
+        <w:t xml:space="preserve"> 41</w:t>
       </w:r>
     </w:p>
     <w:p>
@@ -1112,8 +1213,18 @@
                 <w:sz w:val="22"/>
                 <w:lang w:val="en-US"/>
               </w:rPr>
-              <w:t>Huber, Kay Knöpfle</w:t>
+              <w:t xml:space="preserve">Huber, Kay </w:t>
             </w:r>
+            <w:proofErr w:type="spellStart"/>
+            <w:r>
+              <w:rPr>
+                <w:rFonts w:ascii="Calibri" w:hAnsi="Calibri" w:cs="Calibri"/>
+                <w:sz w:val="22"/>
+                <w:lang w:val="en-US"/>
+              </w:rPr>
+              <w:t>Knöpfle</w:t>
+            </w:r>
+            <w:proofErr w:type="spellEnd"/>
           </w:p>
         </w:tc>
         <w:tc>
@@ -1727,8 +1838,18 @@
                 <w:sz w:val="22"/>
                 <w:lang w:val="en-US"/>
               </w:rPr>
-              <w:t>Niklas Hueber</w:t>
+              <w:t xml:space="preserve">Niklas </w:t>
             </w:r>
+            <w:proofErr w:type="spellStart"/>
+            <w:r>
+              <w:rPr>
+                <w:rFonts w:ascii="Calibri" w:hAnsi="Calibri" w:cs="Calibri"/>
+                <w:sz w:val="22"/>
+                <w:lang w:val="en-US"/>
+              </w:rPr>
+              <w:t>Hueber</w:t>
+            </w:r>
+            <w:proofErr w:type="spellEnd"/>
           </w:p>
         </w:tc>
         <w:tc>
@@ -4224,7 +4345,29 @@
           <w:color w:val="000000" w:themeColor="text1"/>
           <w:lang w:val="en-US"/>
         </w:rPr>
-        <w:t xml:space="preserve">erver profiles should be parameterizable via an AutomationML configuration file (in CAEX 3.0).  </w:t>
+        <w:t xml:space="preserve">erver profiles should be parameterizable via an </w:t>
+      </w:r>
+      <w:proofErr w:type="spellStart"/>
+      <w:r>
+        <w:rPr>
+          <w:rStyle w:val="Erluterungen"/>
+          <w:rFonts w:ascii="Calibri" w:hAnsi="Calibri" w:cs="Calibri"/>
+          <w:i w:val="0"/>
+          <w:color w:val="000000" w:themeColor="text1"/>
+          <w:lang w:val="en-US"/>
+        </w:rPr>
+        <w:t>AutomationML</w:t>
+      </w:r>
+      <w:proofErr w:type="spellEnd"/>
+      <w:r>
+        <w:rPr>
+          <w:rStyle w:val="Erluterungen"/>
+          <w:rFonts w:ascii="Calibri" w:hAnsi="Calibri" w:cs="Calibri"/>
+          <w:i w:val="0"/>
+          <w:color w:val="000000" w:themeColor="text1"/>
+          <w:lang w:val="en-US"/>
+        </w:rPr>
+        <w:t xml:space="preserve"> configuration file (in CAEX 3.0).  </w:t>
       </w:r>
       <w:r>
         <w:rPr>
@@ -4433,8 +4576,9 @@
           <w:color w:val="000000" w:themeColor="text1"/>
           <w:lang w:val="en-US"/>
         </w:rPr>
-        <w:t xml:space="preserve"> between machines, devices, computers and services from different industry sectors. </w:t>
-      </w:r>
+        <w:t xml:space="preserve"> between machines, devices, </w:t>
+      </w:r>
+      <w:proofErr w:type="gramStart"/>
       <w:r>
         <w:rPr>
           <w:rStyle w:val="Erluterungen"/>
@@ -4444,8 +4588,9 @@
           <w:color w:val="000000" w:themeColor="text1"/>
           <w:lang w:val="en-US"/>
         </w:rPr>
-        <w:t>Therefore,</w:t>
-      </w:r>
+        <w:t>computers</w:t>
+      </w:r>
+      <w:proofErr w:type="gramEnd"/>
       <w:r>
         <w:rPr>
           <w:rStyle w:val="Erluterungen"/>
@@ -4455,7 +4600,53 @@
           <w:color w:val="000000" w:themeColor="text1"/>
           <w:lang w:val="en-US"/>
         </w:rPr>
-        <w:t xml:space="preserve"> it is independent of programming languages, operating systems and system suppliers</w:t>
+        <w:t xml:space="preserve"> and services from different industry sectors. </w:t>
+      </w:r>
+      <w:r>
+        <w:rPr>
+          <w:rStyle w:val="Erluterungen"/>
+          <w:rFonts w:ascii="Calibri" w:hAnsi="Calibri" w:cs="Calibri"/>
+          <w:i w:val="0"/>
+          <w:iCs/>
+          <w:color w:val="000000" w:themeColor="text1"/>
+          <w:lang w:val="en-US"/>
+        </w:rPr>
+        <w:t>Therefore,</w:t>
+      </w:r>
+      <w:r>
+        <w:rPr>
+          <w:rStyle w:val="Erluterungen"/>
+          <w:rFonts w:ascii="Calibri" w:hAnsi="Calibri" w:cs="Calibri"/>
+          <w:i w:val="0"/>
+          <w:iCs/>
+          <w:color w:val="000000" w:themeColor="text1"/>
+          <w:lang w:val="en-US"/>
+        </w:rPr>
+        <w:t xml:space="preserve"> it is independent of programming languages, operating </w:t>
+      </w:r>
+      <w:proofErr w:type="gramStart"/>
+      <w:r>
+        <w:rPr>
+          <w:rStyle w:val="Erluterungen"/>
+          <w:rFonts w:ascii="Calibri" w:hAnsi="Calibri" w:cs="Calibri"/>
+          <w:i w:val="0"/>
+          <w:iCs/>
+          <w:color w:val="000000" w:themeColor="text1"/>
+          <w:lang w:val="en-US"/>
+        </w:rPr>
+        <w:t>systems</w:t>
+      </w:r>
+      <w:proofErr w:type="gramEnd"/>
+      <w:r>
+        <w:rPr>
+          <w:rStyle w:val="Erluterungen"/>
+          <w:rFonts w:ascii="Calibri" w:hAnsi="Calibri" w:cs="Calibri"/>
+          <w:i w:val="0"/>
+          <w:iCs/>
+          <w:color w:val="000000" w:themeColor="text1"/>
+          <w:lang w:val="en-US"/>
+        </w:rPr>
+        <w:t xml:space="preserve"> and system suppliers</w:t>
       </w:r>
       <w:r>
         <w:rPr>
@@ -4989,6 +5180,7 @@
         </w:rPr>
         <w:t xml:space="preserve">X 3.0 in </w:t>
       </w:r>
+      <w:proofErr w:type="spellStart"/>
       <w:r>
         <w:rPr>
           <w:rStyle w:val="Erluterungen"/>
@@ -4998,8 +5190,9 @@
           <w:color w:val="000000" w:themeColor="text1"/>
           <w:lang w:val="en-US"/>
         </w:rPr>
-        <w:t>AutomationML (AML)</w:t>
-      </w:r>
+        <w:t>AutomationML</w:t>
+      </w:r>
+      <w:proofErr w:type="spellEnd"/>
       <w:r>
         <w:rPr>
           <w:rStyle w:val="Erluterungen"/>
@@ -5009,7 +5202,7 @@
           <w:color w:val="000000" w:themeColor="text1"/>
           <w:lang w:val="en-US"/>
         </w:rPr>
-        <w:t xml:space="preserve"> an OPC </w:t>
+        <w:t xml:space="preserve"> (AML)</w:t>
       </w:r>
       <w:r>
         <w:rPr>
@@ -5020,7 +5213,7 @@
           <w:color w:val="000000" w:themeColor="text1"/>
           <w:lang w:val="en-US"/>
         </w:rPr>
-        <w:t>s</w:t>
+        <w:t xml:space="preserve"> an OPC </w:t>
       </w:r>
       <w:r>
         <w:rPr>
@@ -5031,7 +5224,7 @@
           <w:color w:val="000000" w:themeColor="text1"/>
           <w:lang w:val="en-US"/>
         </w:rPr>
-        <w:t>erver</w:t>
+        <w:t>s</w:t>
       </w:r>
       <w:r>
         <w:rPr>
@@ -5042,7 +5235,7 @@
           <w:color w:val="000000" w:themeColor="text1"/>
           <w:lang w:val="en-US"/>
         </w:rPr>
-        <w:t xml:space="preserve"> can be configured. AML is short for Automation MarkUp Language and it is the connecting element for the seamless automation planning</w:t>
+        <w:t>erver</w:t>
       </w:r>
       <w:r>
         <w:rPr>
@@ -5053,8 +5246,9 @@
           <w:color w:val="000000" w:themeColor="text1"/>
           <w:lang w:val="en-US"/>
         </w:rPr>
-        <w:t>.</w:t>
-      </w:r>
+        <w:t xml:space="preserve"> can be configured. AML is short for Automation </w:t>
+      </w:r>
+      <w:proofErr w:type="spellStart"/>
       <w:r>
         <w:rPr>
           <w:rStyle w:val="Erluterungen"/>
@@ -5064,8 +5258,9 @@
           <w:color w:val="000000" w:themeColor="text1"/>
           <w:lang w:val="en-US"/>
         </w:rPr>
-        <w:t xml:space="preserve"> For that AML describes automation plans as objects and use various standards to describes them. The relevant standard in the context of this project is C</w:t>
-      </w:r>
+        <w:t>MarkUp</w:t>
+      </w:r>
+      <w:proofErr w:type="spellEnd"/>
       <w:r>
         <w:rPr>
           <w:rStyle w:val="Erluterungen"/>
@@ -5075,7 +5270,7 @@
           <w:color w:val="000000" w:themeColor="text1"/>
           <w:lang w:val="en-US"/>
         </w:rPr>
-        <w:t>AE</w:t>
+        <w:t xml:space="preserve"> Language and it is the connecting element for the seamless automation planning</w:t>
       </w:r>
       <w:r>
         <w:rPr>
@@ -5086,6 +5281,39 @@
           <w:color w:val="000000" w:themeColor="text1"/>
           <w:lang w:val="en-US"/>
         </w:rPr>
+        <w:t>.</w:t>
+      </w:r>
+      <w:r>
+        <w:rPr>
+          <w:rStyle w:val="Erluterungen"/>
+          <w:rFonts w:ascii="Calibri" w:hAnsi="Calibri" w:cs="Calibri"/>
+          <w:i w:val="0"/>
+          <w:iCs/>
+          <w:color w:val="000000" w:themeColor="text1"/>
+          <w:lang w:val="en-US"/>
+        </w:rPr>
+        <w:t xml:space="preserve"> For that AML describes automation plans as objects and use various standards to describes them. The relevant standard in the context of this project is C</w:t>
+      </w:r>
+      <w:r>
+        <w:rPr>
+          <w:rStyle w:val="Erluterungen"/>
+          <w:rFonts w:ascii="Calibri" w:hAnsi="Calibri" w:cs="Calibri"/>
+          <w:i w:val="0"/>
+          <w:iCs/>
+          <w:color w:val="000000" w:themeColor="text1"/>
+          <w:lang w:val="en-US"/>
+        </w:rPr>
+        <w:t>AE</w:t>
+      </w:r>
+      <w:r>
+        <w:rPr>
+          <w:rStyle w:val="Erluterungen"/>
+          <w:rFonts w:ascii="Calibri" w:hAnsi="Calibri" w:cs="Calibri"/>
+          <w:i w:val="0"/>
+          <w:iCs/>
+          <w:color w:val="000000" w:themeColor="text1"/>
+          <w:lang w:val="en-US"/>
+        </w:rPr>
         <w:t xml:space="preserve">X 3.0. It is used as to describe hierarchical structures and links. It is also XML based, a meta data format and it is standardized in IEC 62424. </w:t>
       </w:r>
     </w:p>
@@ -5187,7 +5415,31 @@
           <w:color w:val="000000" w:themeColor="text1"/>
           <w:lang w:val="en-US"/>
         </w:rPr>
-        <w:t>ackend will be implemented via open62541-Stack. It is an open source implementation of OPC UA in the programming languages C99 and C++98, it´s platform independent. For that open62541 provides tools to implement OPC UA clients and servers</w:t>
+        <w:t xml:space="preserve">ackend will be implemented via open62541-Stack. It is an </w:t>
+      </w:r>
+      <w:proofErr w:type="gramStart"/>
+      <w:r>
+        <w:rPr>
+          <w:rStyle w:val="Erluterungen"/>
+          <w:rFonts w:ascii="Calibri" w:hAnsi="Calibri" w:cs="Calibri"/>
+          <w:i w:val="0"/>
+          <w:iCs/>
+          <w:color w:val="000000" w:themeColor="text1"/>
+          <w:lang w:val="en-US"/>
+        </w:rPr>
+        <w:t>open source</w:t>
+      </w:r>
+      <w:proofErr w:type="gramEnd"/>
+      <w:r>
+        <w:rPr>
+          <w:rStyle w:val="Erluterungen"/>
+          <w:rFonts w:ascii="Calibri" w:hAnsi="Calibri" w:cs="Calibri"/>
+          <w:i w:val="0"/>
+          <w:iCs/>
+          <w:color w:val="000000" w:themeColor="text1"/>
+          <w:lang w:val="en-US"/>
+        </w:rPr>
+        <w:t xml:space="preserve"> implementation of OPC UA in the programming languages C99 and C++98, it´s platform independent. For that open62541 provides tools to implement OPC UA clients and servers</w:t>
       </w:r>
       <w:r>
         <w:rPr>
@@ -7184,8 +7436,9 @@
           <w:szCs w:val="21"/>
           <w:lang w:val="en-US"/>
         </w:rPr>
-        <w:t xml:space="preserve">&lt;UC.001&gt;  </w:t>
-      </w:r>
+        <w:t>&lt;UC.001</w:t>
+      </w:r>
+      <w:proofErr w:type="gramStart"/>
       <w:r>
         <w:rPr>
           <w:rFonts w:ascii="Calibri" w:hAnsi="Calibri" w:cs="Calibri"/>
@@ -7194,7 +7447,28 @@
           <w:szCs w:val="21"/>
           <w:lang w:val="en-US"/>
         </w:rPr>
-        <w:t>Set server profiles</w:t>
+        <w:t xml:space="preserve">&gt;  </w:t>
+      </w:r>
+      <w:r>
+        <w:rPr>
+          <w:rFonts w:ascii="Calibri" w:hAnsi="Calibri" w:cs="Calibri"/>
+          <w:color w:val="000000" w:themeColor="text1"/>
+          <w:sz w:val="21"/>
+          <w:szCs w:val="21"/>
+          <w:lang w:val="en-US"/>
+        </w:rPr>
+        <w:t>Set</w:t>
+      </w:r>
+      <w:proofErr w:type="gramEnd"/>
+      <w:r>
+        <w:rPr>
+          <w:rFonts w:ascii="Calibri" w:hAnsi="Calibri" w:cs="Calibri"/>
+          <w:color w:val="000000" w:themeColor="text1"/>
+          <w:sz w:val="21"/>
+          <w:szCs w:val="21"/>
+          <w:lang w:val="en-US"/>
+        </w:rPr>
+        <w:t xml:space="preserve"> server profiles</w:t>
       </w:r>
       <w:bookmarkEnd w:id="29"/>
       <w:r>
@@ -7783,6 +8057,7 @@
                 <w:lang w:val="en-US"/>
               </w:rPr>
             </w:pPr>
+            <w:proofErr w:type="gramStart"/>
             <w:r>
               <w:rPr>
                 <w:rStyle w:val="Erluterungen"/>
@@ -7792,7 +8067,19 @@
                 <w:color w:val="auto"/>
                 <w:lang w:val="en-US"/>
               </w:rPr>
-              <w:t>User know what kind of profile he needs</w:t>
+              <w:t>User</w:t>
+            </w:r>
+            <w:proofErr w:type="gramEnd"/>
+            <w:r>
+              <w:rPr>
+                <w:rStyle w:val="Erluterungen"/>
+                <w:rFonts w:ascii="Calibri" w:hAnsi="Calibri" w:cs="Calibri"/>
+                <w:i w:val="0"/>
+                <w:iCs/>
+                <w:color w:val="auto"/>
+                <w:lang w:val="en-US"/>
+              </w:rPr>
+              <w:t xml:space="preserve"> know what kind of profile he needs</w:t>
             </w:r>
           </w:p>
           <w:p>
@@ -8243,6 +8530,7 @@
         </w:rPr>
         <w:t>2</w:t>
       </w:r>
+      <w:proofErr w:type="gramStart"/>
       <w:r>
         <w:rPr>
           <w:rFonts w:ascii="Calibri" w:hAnsi="Calibri" w:cs="Calibri"/>
@@ -8261,7 +8549,18 @@
           <w:szCs w:val="21"/>
           <w:lang w:val="en-US"/>
         </w:rPr>
-        <w:t>Starting server farm</w:t>
+        <w:t>Starting</w:t>
+      </w:r>
+      <w:proofErr w:type="gramEnd"/>
+      <w:r>
+        <w:rPr>
+          <w:rFonts w:ascii="Calibri" w:hAnsi="Calibri" w:cs="Calibri"/>
+          <w:color w:val="000000" w:themeColor="text1"/>
+          <w:sz w:val="21"/>
+          <w:szCs w:val="21"/>
+          <w:lang w:val="en-US"/>
+        </w:rPr>
+        <w:t xml:space="preserve"> server farm</w:t>
       </w:r>
       <w:bookmarkEnd w:id="30"/>
     </w:p>
@@ -10614,6 +10913,17 @@
         </w:rPr>
         <w:t>.</w:t>
       </w:r>
+      <w:r>
+        <w:rPr>
+          <w:rStyle w:val="Erluterungen"/>
+          <w:rFonts w:ascii="Calibri" w:hAnsi="Calibri" w:cs="Calibri"/>
+          <w:i w:val="0"/>
+          <w:iCs/>
+          <w:color w:val="000000"/>
+          <w:lang w:val="en-US"/>
+        </w:rPr>
+        <w:t xml:space="preserve"> </w:t>
+      </w:r>
     </w:p>
     <w:p>
       <w:pPr>
@@ -11205,7 +11515,7 @@
           <w:szCs w:val="24"/>
           <w:lang w:val="en-US"/>
         </w:rPr>
-        <w:t>and</w:t>
+        <w:t>interface or the GUI</w:t>
       </w:r>
       <w:r>
         <w:rPr>
@@ -11214,7 +11524,7 @@
           <w:szCs w:val="24"/>
           <w:lang w:val="en-US"/>
         </w:rPr>
-        <w:t xml:space="preserve"> a logfile.</w:t>
+        <w:t>.</w:t>
       </w:r>
     </w:p>
     <w:p>
@@ -11442,7 +11752,27 @@
           <w:szCs w:val="28"/>
           <w:lang w:val="en-US"/>
         </w:rPr>
-        <w:t>The system, respectively the multiple virtual servers shall be able to be configured via an AutomationML-configuration file in CAEX 3.0</w:t>
+        <w:t xml:space="preserve">The system, respectively the multiple virtual servers shall be able to be configured via an </w:t>
+      </w:r>
+      <w:proofErr w:type="spellStart"/>
+      <w:r>
+        <w:rPr>
+          <w:rFonts w:asciiTheme="minorHAnsi" w:hAnsiTheme="minorHAnsi" w:cstheme="minorHAnsi"/>
+          <w:sz w:val="24"/>
+          <w:szCs w:val="28"/>
+          <w:lang w:val="en-US"/>
+        </w:rPr>
+        <w:t>AutomationML</w:t>
+      </w:r>
+      <w:proofErr w:type="spellEnd"/>
+      <w:r>
+        <w:rPr>
+          <w:rFonts w:asciiTheme="minorHAnsi" w:hAnsiTheme="minorHAnsi" w:cstheme="minorHAnsi"/>
+          <w:sz w:val="24"/>
+          <w:szCs w:val="28"/>
+          <w:lang w:val="en-US"/>
+        </w:rPr>
+        <w:t>-configuration file in CAEX 3.0</w:t>
       </w:r>
     </w:p>
     <w:p>
@@ -12154,7 +12484,19 @@
           <w:szCs w:val="24"/>
           <w:lang w:val="en-US"/>
         </w:rPr>
-        <w:t>[1]</w:t>
+        <w:t>[</w:t>
+      </w:r>
+      <w:proofErr w:type="gramStart"/>
+      <w:r>
+        <w:rPr>
+          <w:rStyle w:val="Erluterungen"/>
+          <w:rFonts w:ascii="Calibri" w:hAnsi="Calibri" w:cs="Calibri"/>
+          <w:i w:val="0"/>
+          <w:color w:val="auto"/>
+          <w:szCs w:val="24"/>
+          <w:lang w:val="en-US"/>
+        </w:rPr>
+        <w:t>1]</w:t>
       </w:r>
       <w:r>
         <w:rPr>
@@ -12178,6 +12520,7 @@
         </w:rPr>
         <w:t>https://www.industry-of-things.de/was-ist-opc-ua-definition-architektur-und-anwendung-a-727188/</w:t>
       </w:r>
+      <w:proofErr w:type="gramEnd"/>
     </w:p>
     <w:p>
       <w:pPr>
@@ -27153,12 +27496,6 @@
 </file>
 
 <file path=customXml/item1.xml><?xml version="1.0" encoding="utf-8"?>
-<p:properties xmlns:p="http://schemas.microsoft.com/office/2006/metadata/properties" xmlns:xsi="http://www.w3.org/2001/XMLSchema-instance" xmlns:pc="http://schemas.microsoft.com/office/infopath/2007/PartnerControls">
-  <documentManagement/>
-</p:properties>
-</file>
-
-<file path=customXml/item2.xml><?xml version="1.0" encoding="utf-8"?>
 <ct:contentTypeSchema xmlns:ct="http://schemas.microsoft.com/office/2006/metadata/contentType" xmlns:ma="http://schemas.microsoft.com/office/2006/metadata/properties/metaAttributes" ct:_="" ma:_="" ma:contentTypeName="Document" ma:contentTypeID="0x0101005BFCD7AA2F8E7945B2C9FB2C6A4C5CAA" ma:contentTypeVersion="2" ma:contentTypeDescription="Create a new document." ma:contentTypeScope="" ma:versionID="7a38b7dc872d12c4f72ea6ba37a51a54">
   <xsd:schema xmlns:xsd="http://www.w3.org/2001/XMLSchema" xmlns:xs="http://www.w3.org/2001/XMLSchema" xmlns:p="http://schemas.microsoft.com/office/2006/metadata/properties" xmlns:ns2="1ecda67d-a629-42a0-9f75-9dfe3aa92511" targetNamespace="http://schemas.microsoft.com/office/2006/metadata/properties" ma:root="true" ma:fieldsID="c522e82c83fd07260570f6724418eb16" ns2:_="">
     <xsd:import namespace="1ecda67d-a629-42a0-9f75-9dfe3aa92511"/>
@@ -27290,7 +27627,7 @@
 </ct:contentTypeSchema>
 </file>
 
-<file path=customXml/item3.xml><?xml version="1.0" encoding="utf-8"?>
+<file path=customXml/item2.xml><?xml version="1.0" encoding="utf-8"?>
 <?mso-contentType ?>
 <FormTemplates xmlns="http://schemas.microsoft.com/sharepoint/v3/contenttype/forms">
   <Display>DocumentLibraryForm</Display>
@@ -27299,16 +27636,13 @@
 </FormTemplates>
 </file>
 
-<file path=customXml/itemProps1.xml><?xml version="1.0" encoding="utf-8"?>
-<ds:datastoreItem xmlns:ds="http://schemas.openxmlformats.org/officeDocument/2006/customXml" ds:itemID="{467C4519-1E91-456E-9501-F9CEB1FF55E4}">
-  <ds:schemaRefs>
-    <ds:schemaRef ds:uri="http://schemas.microsoft.com/office/2006/metadata/properties"/>
-    <ds:schemaRef ds:uri="http://schemas.microsoft.com/office/infopath/2007/PartnerControls"/>
-  </ds:schemaRefs>
-</ds:datastoreItem>
+<file path=customXml/item3.xml><?xml version="1.0" encoding="utf-8"?>
+<p:properties xmlns:p="http://schemas.microsoft.com/office/2006/metadata/properties" xmlns:xsi="http://www.w3.org/2001/XMLSchema-instance" xmlns:pc="http://schemas.microsoft.com/office/infopath/2007/PartnerControls">
+  <documentManagement/>
+</p:properties>
 </file>
 
-<file path=customXml/itemProps2.xml><?xml version="1.0" encoding="utf-8"?>
+<file path=customXml/itemProps1.xml><?xml version="1.0" encoding="utf-8"?>
 <ds:datastoreItem xmlns:ds="http://schemas.openxmlformats.org/officeDocument/2006/customXml" ds:itemID="{28FDFBF8-B0C2-454D-8C63-DDC7AB6C90CE}">
   <ds:schemaRefs>
     <ds:schemaRef ds:uri="http://schemas.microsoft.com/office/2006/metadata/contentType"/>
@@ -27326,10 +27660,19 @@
 </ds:datastoreItem>
 </file>
 
-<file path=customXml/itemProps3.xml><?xml version="1.0" encoding="utf-8"?>
+<file path=customXml/itemProps2.xml><?xml version="1.0" encoding="utf-8"?>
 <ds:datastoreItem xmlns:ds="http://schemas.openxmlformats.org/officeDocument/2006/customXml" ds:itemID="{6E360832-5080-4861-A6E7-02DBABD250A2}">
   <ds:schemaRefs>
     <ds:schemaRef ds:uri="http://schemas.microsoft.com/sharepoint/v3/contenttype/forms"/>
   </ds:schemaRefs>
 </ds:datastoreItem>
+</file>
+
+<file path=customXml/itemProps3.xml><?xml version="1.0" encoding="utf-8"?>
+<ds:datastoreItem xmlns:ds="http://schemas.openxmlformats.org/officeDocument/2006/customXml" ds:itemID="{467C4519-1E91-456E-9501-F9CEB1FF55E4}">
+  <ds:schemaRefs>
+    <ds:schemaRef ds:uri="http://schemas.microsoft.com/office/2006/metadata/properties"/>
+    <ds:schemaRef ds:uri="http://schemas.microsoft.com/office/infopath/2007/PartnerControls"/>
+  </ds:schemaRefs>
+</ds:datastoreItem>
 </file>
</xml_diff>